<commit_message>
Fix bugs with MDNS. Add login/pass fo telnet as config option.
</commit_message>
<xml_diff>
--- a/MIRO ESP Firmware upload manual (RU).docx
+++ b/MIRO ESP Firmware upload manual (RU).docx
@@ -7,6 +7,7 @@
         <w:jc w:val="center"/>
         <w:rPr>
           <w:b/>
+          <w:lang w:val="en-US"/>
         </w:rPr>
       </w:pPr>
       <w:r>
@@ -56,7 +57,51 @@
         <w:rPr>
           <w:b/>
         </w:rPr>
-        <w:t xml:space="preserve"> ИЗ ПОДГОТОВЛЕННОЙ </w:t>
+        <w:t xml:space="preserve"> </w:t>
+      </w:r>
+      <w:r>
+        <w:rPr>
+          <w:b/>
+        </w:rPr>
+        <w:t xml:space="preserve">в плату </w:t>
+      </w:r>
+      <w:proofErr w:type="spellStart"/>
+      <w:r>
+        <w:rPr>
+          <w:b/>
+          <w:lang w:val="en-US"/>
+        </w:rPr>
+        <w:t>RobotDyn</w:t>
+      </w:r>
+      <w:proofErr w:type="spellEnd"/>
+      <w:r>
+        <w:rPr>
+          <w:b/>
+          <w:lang w:val="en-US"/>
+        </w:rPr>
+        <w:t xml:space="preserve"> </w:t>
+      </w:r>
+      <w:proofErr w:type="spellStart"/>
+      <w:r>
+        <w:rPr>
+          <w:b/>
+          <w:lang w:val="en-US"/>
+        </w:rPr>
+        <w:t>UNO+WiFi</w:t>
+      </w:r>
+      <w:proofErr w:type="spellEnd"/>
+      <w:r>
+        <w:rPr>
+          <w:b/>
+          <w:lang w:val="en-US"/>
+        </w:rPr>
+        <w:t xml:space="preserve"> </w:t>
+      </w:r>
+      <w:r>
+        <w:rPr>
+          <w:b/>
+        </w:rPr>
+        <w:t xml:space="preserve">ИЗ ПОДГОТОВЛЕННОЙ </w:t>
       </w:r>
       <w:r>
         <w:rPr>
@@ -77,6 +122,38 @@
           <w:lang w:val="en-US"/>
         </w:rPr>
         <w:t>IDE</w:t>
+      </w:r>
+    </w:p>
+    <w:p>
+      <w:pPr>
+        <w:jc w:val="center"/>
+        <w:rPr>
+          <w:b/>
+          <w:lang w:val="en-US"/>
+        </w:rPr>
+      </w:pPr>
+      <w:r>
+        <w:rPr>
+          <w:b/>
+          <w:lang w:val="en-US"/>
+        </w:rPr>
+        <w:t>(</w:t>
+      </w:r>
+      <w:proofErr w:type="spellStart"/>
+      <w:r>
+        <w:rPr>
+          <w:b/>
+          <w:lang w:val="en-US"/>
+        </w:rPr>
+        <w:t>DeveloperKit</w:t>
+      </w:r>
+      <w:proofErr w:type="spellEnd"/>
+      <w:r>
+        <w:rPr>
+          <w:b/>
+          <w:lang w:val="en-US"/>
+        </w:rPr>
+        <w:t>)</w:t>
       </w:r>
     </w:p>
     <w:p>
@@ -114,43 +191,17 @@
           <w:ilvl w:val="0"/>
           <w:numId w:val="1"/>
         </w:numPr>
-        <w:rPr>
-          <w:strike/>
-        </w:rPr>
-      </w:pPr>
-      <w:r>
-        <w:rPr>
-          <w:strike/>
-        </w:rPr>
-        <w:t xml:space="preserve">Отключить </w:t>
+      </w:pPr>
+      <w:r>
+        <w:t xml:space="preserve">Включить плату (подключить к </w:t>
       </w:r>
       <w:proofErr w:type="spellStart"/>
       <w:r>
-        <w:rPr>
-          <w:strike/>
-        </w:rPr>
-        <w:t>проброску</w:t>
+        <w:t>usb</w:t>
       </w:r>
       <w:proofErr w:type="spellEnd"/>
       <w:r>
-        <w:rPr>
-          <w:strike/>
-        </w:rPr>
-        <w:t xml:space="preserve"> на </w:t>
-      </w:r>
-      <w:proofErr w:type="spellStart"/>
-      <w:r>
-        <w:rPr>
-          <w:strike/>
-        </w:rPr>
-        <w:t>Reset</w:t>
-      </w:r>
-      <w:proofErr w:type="spellEnd"/>
-      <w:r>
-        <w:rPr>
-          <w:strike/>
-        </w:rPr>
-        <w:t>.</w:t>
+        <w:t>).</w:t>
       </w:r>
     </w:p>
     <w:p>
@@ -162,15 +213,72 @@
         </w:numPr>
       </w:pPr>
       <w:r>
-        <w:t xml:space="preserve">Включить плату (подключить к </w:t>
+        <w:t xml:space="preserve">В настройках прошивки, в файле </w:t>
       </w:r>
       <w:proofErr w:type="spellStart"/>
       <w:r>
-        <w:t>usb</w:t>
+        <w:rPr>
+          <w:lang w:val="en-US"/>
+        </w:rPr>
+        <w:t>config</w:t>
       </w:r>
       <w:proofErr w:type="spellEnd"/>
       <w:r>
-        <w:t>).</w:t>
+        <w:t>.</w:t>
+      </w:r>
+      <w:r>
+        <w:rPr>
+          <w:lang w:val="en-US"/>
+        </w:rPr>
+        <w:t>h</w:t>
+      </w:r>
+      <w:r>
+        <w:t xml:space="preserve"> </w:t>
+      </w:r>
+      <w:r>
+        <w:t xml:space="preserve">установить скорость последовательного порта </w:t>
+      </w:r>
+      <w:r>
+        <w:t>1152</w:t>
+      </w:r>
+      <w:r>
+        <w:t>00</w:t>
+      </w:r>
+      <w:r>
+        <w:t>:</w:t>
+      </w:r>
+    </w:p>
+    <w:p>
+      <w:pPr>
+        <w:pStyle w:val="a3"/>
+      </w:pPr>
+      <w:r>
+        <w:t>#</w:t>
+      </w:r>
+      <w:proofErr w:type="spellStart"/>
+      <w:r>
+        <w:t>define</w:t>
+      </w:r>
+      <w:proofErr w:type="spellEnd"/>
+      <w:r>
+        <w:t xml:space="preserve"> BAUDRATE_COMMUNICATION </w:t>
+      </w:r>
+      <w:r>
+        <w:rPr>
+          <w:lang w:val="en-US"/>
+        </w:rPr>
+        <w:t>1152</w:t>
+      </w:r>
+      <w:r>
+        <w:t>00</w:t>
+      </w:r>
+    </w:p>
+    <w:p>
+      <w:pPr>
+        <w:pStyle w:val="a3"/>
+      </w:pPr>
+      <w:r>
+        <w:t>На некоторых платах только на такой скорости надежно работает последовательный интерфейс между микроконтроллерами – вероятно не совсем корректно реализован преобразователь уровней.</w:t>
       </w:r>
     </w:p>
     <w:p>
@@ -196,10 +304,10 @@
           <w:lang w:eastAsia="ru-RU"/>
         </w:rPr>
         <w:drawing>
-          <wp:inline distT="0" distB="0" distL="0" distR="0" wp14:anchorId="47E733BA" wp14:editId="08B23DE3">
-            <wp:extent cx="3667125" cy="6429375"/>
-            <wp:effectExtent l="0" t="0" r="9525" b="9525"/>
-            <wp:docPr id="2" name="Рисунок 2"/>
+          <wp:inline distT="0" distB="0" distL="0" distR="0">
+            <wp:extent cx="3665855" cy="5112385"/>
+            <wp:effectExtent l="0" t="0" r="0" b="0"/>
+            <wp:docPr id="2" name="Рисунок 2" descr="E:\Cloud\YandexDisk\Dropbox\MIRO\2019\miro_source\public\miro_firmware_esp\Arduino IDE Settings.png"/>
             <wp:cNvGraphicFramePr>
               <a:graphicFrameLocks xmlns:a="http://schemas.openxmlformats.org/drawingml/2006/main" noChangeAspect="1"/>
             </wp:cNvGraphicFramePr>
@@ -207,23 +315,36 @@
               <a:graphicData uri="http://schemas.openxmlformats.org/drawingml/2006/picture">
                 <pic:pic xmlns:pic="http://schemas.openxmlformats.org/drawingml/2006/picture">
                   <pic:nvPicPr>
-                    <pic:cNvPr id="1" name=""/>
-                    <pic:cNvPicPr/>
+                    <pic:cNvPr id="0" name="Picture 1" descr="E:\Cloud\YandexDisk\Dropbox\MIRO\2019\miro_source\public\miro_firmware_esp\Arduino IDE Settings.png"/>
+                    <pic:cNvPicPr>
+                      <a:picLocks noChangeAspect="1" noChangeArrowheads="1"/>
+                    </pic:cNvPicPr>
                   </pic:nvPicPr>
                   <pic:blipFill>
-                    <a:blip r:embed="rId5"/>
+                    <a:blip r:embed="rId5">
+                      <a:extLst>
+                        <a:ext uri="{28A0092B-C50C-407E-A947-70E740481C1C}">
+                          <a14:useLocalDpi xmlns:a14="http://schemas.microsoft.com/office/drawing/2010/main" val="0"/>
+                        </a:ext>
+                      </a:extLst>
+                    </a:blip>
+                    <a:srcRect/>
                     <a:stretch>
                       <a:fillRect/>
                     </a:stretch>
                   </pic:blipFill>
-                  <pic:spPr>
+                  <pic:spPr bwMode="auto">
                     <a:xfrm>
                       <a:off x="0" y="0"/>
-                      <a:ext cx="3667125" cy="6429375"/>
+                      <a:ext cx="3665855" cy="5112385"/>
                     </a:xfrm>
                     <a:prstGeom prst="rect">
                       <a:avLst/>
                     </a:prstGeom>
+                    <a:noFill/>
+                    <a:ln>
+                      <a:noFill/>
+                    </a:ln>
                   </pic:spPr>
                 </pic:pic>
               </a:graphicData>
@@ -308,13 +429,7 @@
         </w:numPr>
       </w:pPr>
       <w:r>
-        <w:t>Выбрать порт</w:t>
-      </w:r>
-      <w:r>
-        <w:t xml:space="preserve"> (</w:t>
-      </w:r>
-      <w:r>
-        <w:t xml:space="preserve">в примере на скриншоте – </w:t>
+        <w:t>Выбрать порт (</w:t>
       </w:r>
       <w:r>
         <w:rPr>
@@ -323,10 +438,7 @@
         <w:t>COM</w:t>
       </w:r>
       <w:r>
-        <w:t>4</w:t>
-      </w:r>
-      <w:r>
-        <w:t>)</w:t>
+        <w:t>, на скриншоте выбран сетевой порт, но это не верно в данном случае)</w:t>
       </w:r>
       <w:r>
         <w:t>.</w:t>
@@ -343,8 +455,17 @@
       <w:r>
         <w:t xml:space="preserve">Запустить прошивку. Во время процедуры загрузки платы, вначале производится стирание памяти микроконтроллера, а затем прошивка. </w:t>
       </w:r>
-      <w:r>
-        <w:t xml:space="preserve">Если во время стирания или прошивки </w:t>
+    </w:p>
+    <w:p>
+      <w:pPr>
+        <w:ind w:left="360"/>
+      </w:pPr>
+      <w:r>
+        <w:lastRenderedPageBreak/>
+        <w:t xml:space="preserve">6.А) Стирание памяти. </w:t>
+      </w:r>
+      <w:r>
+        <w:t xml:space="preserve">Если во время стирания </w:t>
       </w:r>
       <w:r>
         <w:t>программа долго не может соединиться с микроконтроллером, следует однократно нажать кнопку сброса</w:t>
@@ -359,11 +480,21 @@
         <w:t>.</w:t>
       </w:r>
       <w:r>
-        <w:t xml:space="preserve"> На следующем этапе цикла </w:t>
-      </w:r>
-      <w:r>
-        <w:lastRenderedPageBreak/>
-        <w:t xml:space="preserve">прошивки, когда программа опять не сможет соединиться с платой, нужно опять включить </w:t>
+        <w:t xml:space="preserve"> </w:t>
+      </w:r>
+      <w:r>
+        <w:t xml:space="preserve">Стирание должно успешно произойти. </w:t>
+      </w:r>
+    </w:p>
+    <w:p>
+      <w:pPr>
+        <w:ind w:left="360"/>
+      </w:pPr>
+      <w:r>
+        <w:t>6.Б) Прошивка. Далее программа снова попробует соединиться с платой для прошивки. Если снова возникают трудности с соединением</w:t>
+      </w:r>
+      <w:r>
+        <w:t xml:space="preserve">, нужно опять включить </w:t>
       </w:r>
       <w:r>
         <w:t>выключатель 8, сбросить плату к</w:t>
@@ -387,12 +518,7 @@
         <w:t xml:space="preserve"> </w:t>
       </w:r>
       <w:r>
-        <w:t>С чем это связано сказать трудно, т.к. нет пра</w:t>
-      </w:r>
-      <w:bookmarkStart w:id="0" w:name="_GoBack"/>
-      <w:bookmarkEnd w:id="0"/>
-      <w:r>
-        <w:t xml:space="preserve">вильно принципиальной схемы платы </w:t>
+        <w:t xml:space="preserve">С чем это связано сказать трудно, т.к. нет правильно принципиальной схемы платы </w:t>
       </w:r>
       <w:r>
         <w:rPr>
@@ -424,7 +550,10 @@
         </w:numPr>
       </w:pPr>
       <w:r>
-        <w:t>После завершения процедуры прошивки, нужно сбросить плату, с помощью кнопки сброса.</w:t>
+        <w:t xml:space="preserve">После завершения процедуры прошивки, </w:t>
+      </w:r>
+      <w:r>
+        <w:t>выключить и включить питание платы.</w:t>
       </w:r>
     </w:p>
     <w:p>
@@ -540,7 +669,10 @@
       </w:r>
       <w:proofErr w:type="spellEnd"/>
       <w:r>
-        <w:t xml:space="preserve"> в рабочий режим (все </w:t>
+        <w:t xml:space="preserve"> в</w:t>
+      </w:r>
+      <w:r>
+        <w:t xml:space="preserve"> рабочий режим (все </w:t>
       </w:r>
       <w:proofErr w:type="spellStart"/>
       <w:r>
@@ -548,42 +680,13 @@
       </w:r>
       <w:proofErr w:type="spellEnd"/>
       <w:r>
-        <w:t xml:space="preserve">, 1, 2, 3, 4 - вкл.). </w:t>
-      </w:r>
-      <w:r>
-        <w:rPr>
-          <w:strike/>
-        </w:rPr>
-        <w:t>В</w:t>
-      </w:r>
-      <w:r>
-        <w:rPr>
-          <w:strike/>
-        </w:rPr>
-        <w:t xml:space="preserve">ключить </w:t>
-      </w:r>
-      <w:proofErr w:type="spellStart"/>
-      <w:r>
-        <w:rPr>
-          <w:strike/>
-        </w:rPr>
-        <w:t>проброску</w:t>
-      </w:r>
-      <w:proofErr w:type="spellEnd"/>
-      <w:r>
-        <w:rPr>
-          <w:strike/>
-        </w:rPr>
-        <w:t xml:space="preserve"> на </w:t>
-      </w:r>
-      <w:proofErr w:type="spellStart"/>
-      <w:r>
-        <w:rPr>
-          <w:strike/>
-        </w:rPr>
-        <w:t>Reset</w:t>
-      </w:r>
-      <w:proofErr w:type="spellEnd"/>
+        <w:t xml:space="preserve">, 1, 2 </w:t>
+      </w:r>
+      <w:bookmarkStart w:id="0" w:name="_GoBack"/>
+      <w:bookmarkEnd w:id="0"/>
+      <w:r>
+        <w:t>- вкл.)</w:t>
+      </w:r>
       <w:r>
         <w:rPr>
           <w:strike/>
@@ -600,7 +703,150 @@
         </w:numPr>
       </w:pPr>
       <w:r>
-        <w:t>Сбросить плату.</w:t>
+        <w:t>Выключить и включить питание платы.</w:t>
+      </w:r>
+    </w:p>
+    <w:p>
+      <w:r>
+        <w:rPr>
+          <w:lang w:val="en-US"/>
+        </w:rPr>
+        <w:t>P</w:t>
+      </w:r>
+      <w:r>
+        <w:t>.</w:t>
+      </w:r>
+      <w:r>
+        <w:rPr>
+          <w:lang w:val="en-US"/>
+        </w:rPr>
+        <w:t>S</w:t>
+      </w:r>
+      <w:r>
+        <w:t xml:space="preserve">. </w:t>
+      </w:r>
+      <w:r>
+        <w:t xml:space="preserve">После первой прошивки, все </w:t>
+      </w:r>
+      <w:r>
+        <w:t>последующие</w:t>
+      </w:r>
+      <w:r>
+        <w:t xml:space="preserve"> обновления прошивки </w:t>
+      </w:r>
+      <w:r>
+        <w:rPr>
+          <w:lang w:val="en-US"/>
+        </w:rPr>
+        <w:t>ESP</w:t>
+      </w:r>
+      <w:r>
+        <w:t>8266</w:t>
+      </w:r>
+      <w:r>
+        <w:t xml:space="preserve"> можно проводить по беспроводному каналу через </w:t>
+      </w:r>
+      <w:r>
+        <w:rPr>
+          <w:lang w:val="en-US"/>
+        </w:rPr>
+        <w:t>WEB</w:t>
+      </w:r>
+      <w:r>
+        <w:t>-</w:t>
+      </w:r>
+      <w:r>
+        <w:t xml:space="preserve">интерфейс на странице </w:t>
+      </w:r>
+      <w:hyperlink r:id="rId6" w:history="1">
+        <w:r>
+          <w:rPr>
+            <w:rStyle w:val="a4"/>
+            <w:lang w:val="en-US"/>
+          </w:rPr>
+          <w:t>http</w:t>
+        </w:r>
+        <w:r>
+          <w:rPr>
+            <w:rStyle w:val="a4"/>
+          </w:rPr>
+          <w:t>:</w:t>
+        </w:r>
+        <w:r>
+          <w:rPr>
+            <w:rStyle w:val="a4"/>
+          </w:rPr>
+          <w:t>//192.168.240.1/</w:t>
+        </w:r>
+        <w:r>
+          <w:rPr>
+            <w:rStyle w:val="a4"/>
+            <w:lang w:val="en-US"/>
+          </w:rPr>
+          <w:t>update</w:t>
+        </w:r>
+      </w:hyperlink>
+    </w:p>
+    <w:p>
+      <w:r>
+        <w:t xml:space="preserve">При таком способе на этой странице надо выбрать файл прошивки на компьютере пользователя. Этот файл можно получить из </w:t>
+      </w:r>
+      <w:r>
+        <w:rPr>
+          <w:lang w:val="en-US"/>
+        </w:rPr>
+        <w:t>Arduino</w:t>
+      </w:r>
+      <w:r>
+        <w:t xml:space="preserve"> </w:t>
+      </w:r>
+      <w:r>
+        <w:rPr>
+          <w:lang w:val="en-US"/>
+        </w:rPr>
+        <w:t>IDE</w:t>
+      </w:r>
+      <w:r>
+        <w:t xml:space="preserve"> </w:t>
+      </w:r>
+      <w:r>
+        <w:t xml:space="preserve">в меню </w:t>
+      </w:r>
+      <w:r>
+        <w:rPr>
+          <w:lang w:val="en-US"/>
+        </w:rPr>
+        <w:t>Sketch</w:t>
+      </w:r>
+      <w:r>
+        <w:t xml:space="preserve"> -&gt; </w:t>
+      </w:r>
+      <w:r>
+        <w:rPr>
+          <w:lang w:val="en-US"/>
+        </w:rPr>
+        <w:t>Export</w:t>
+      </w:r>
+      <w:r>
+        <w:t xml:space="preserve"> </w:t>
+      </w:r>
+      <w:r>
+        <w:rPr>
+          <w:lang w:val="en-US"/>
+        </w:rPr>
+        <w:t>compiled</w:t>
+      </w:r>
+      <w:r>
+        <w:t xml:space="preserve"> </w:t>
+      </w:r>
+      <w:r>
+        <w:rPr>
+          <w:lang w:val="en-US"/>
+        </w:rPr>
+        <w:t>binary</w:t>
+      </w:r>
+      <w:r>
+        <w:t>.</w:t>
       </w:r>
     </w:p>
     <w:sectPr>
@@ -1142,6 +1388,17 @@
       <w:contextualSpacing/>
     </w:pPr>
   </w:style>
+  <w:style w:type="character" w:styleId="a4">
+    <w:name w:val="Hyperlink"/>
+    <w:basedOn w:val="a0"/>
+    <w:uiPriority w:val="99"/>
+    <w:unhideWhenUsed/>
+    <w:rsid w:val="00E135F7"/>
+    <w:rPr>
+      <w:color w:val="0563C1" w:themeColor="hyperlink"/>
+      <w:u w:val="single"/>
+    </w:rPr>
+  </w:style>
 </w:styles>
 </file>
 

</xml_diff>